<commit_message>
A few minor text fixes
</commit_message>
<xml_diff>
--- a/documents/DRAFT-cybox-v2.1.1-wd01-part24-file-object.docx
+++ b/documents/DRAFT-cybox-v2.1.1-wd01-part24-file-object.docx
@@ -3853,8 +3853,6 @@
         </w:rPr>
         <w:t xml:space="preserve">User </w:t>
       </w:r>
-      <w:bookmarkStart w:id="2" w:name="_GoBack"/>
-      <w:bookmarkEnd w:id="2"/>
       <w:r>
         <w:rPr>
           <w:i/>
@@ -5697,11 +5695,11 @@
       <w:pPr>
         <w:pStyle w:val="Titlepageinfo"/>
       </w:pPr>
-      <w:bookmarkStart w:id="3" w:name="RelatedWork"/>
+      <w:bookmarkStart w:id="2" w:name="RelatedWork"/>
       <w:r>
         <w:t>Related work</w:t>
       </w:r>
-      <w:bookmarkEnd w:id="3"/>
+      <w:bookmarkEnd w:id="2"/>
       <w:r>
         <w:t>:</w:t>
       </w:r>
@@ -5835,7 +5833,7 @@
       <w:pPr>
         <w:pStyle w:val="Titlepageinfo"/>
       </w:pPr>
-      <w:commentRangeStart w:id="4"/>
+      <w:commentRangeStart w:id="3"/>
       <w:r>
         <w:t>URI patterns:</w:t>
       </w:r>
@@ -5969,13 +5967,13 @@
       <w:r>
         <w:t>(Managed by OASIS TC Administration; please don’t modify.)</w:t>
       </w:r>
-      <w:commentRangeEnd w:id="4"/>
+      <w:commentRangeEnd w:id="3"/>
       <w:r>
         <w:rPr>
           <w:rStyle w:val="CommentReference"/>
           <w:color w:val="333333"/>
         </w:rPr>
-        <w:commentReference w:id="4"/>
+        <w:commentReference w:id="3"/>
       </w:r>
     </w:p>
     <w:p>
@@ -8933,15 +8931,15 @@
       <w:pPr>
         <w:pStyle w:val="Heading1"/>
       </w:pPr>
-      <w:bookmarkStart w:id="5" w:name="_Toc424631595"/>
-      <w:bookmarkStart w:id="6" w:name="_Toc437950182"/>
+      <w:bookmarkStart w:id="4" w:name="_Toc424631595"/>
+      <w:bookmarkStart w:id="5" w:name="_Toc437950182"/>
       <w:bookmarkEnd w:id="0"/>
       <w:r>
         <w:lastRenderedPageBreak/>
         <w:t>Introduction</w:t>
       </w:r>
+      <w:bookmarkEnd w:id="4"/>
       <w:bookmarkEnd w:id="5"/>
-      <w:bookmarkEnd w:id="6"/>
     </w:p>
     <w:p>
       <w:pPr>
@@ -9005,7 +9003,7 @@
         <w:spacing w:after="240"/>
         <w:ind w:right="-270"/>
       </w:pPr>
-      <w:bookmarkStart w:id="7" w:name="_Toc401131317"/>
+      <w:bookmarkStart w:id="6" w:name="_Toc401131317"/>
       <w:r>
         <w:t xml:space="preserve">In Section </w:t>
       </w:r>
@@ -9195,7 +9193,7 @@
       <w:r>
         <w:t xml:space="preserve">. </w:t>
       </w:r>
-      <w:bookmarkEnd w:id="7"/>
+      <w:bookmarkEnd w:id="6"/>
       <w:r>
         <w:t xml:space="preserve">In Section </w:t>
       </w:r>
@@ -9364,11 +9362,11 @@
       <w:pPr>
         <w:pStyle w:val="Heading2"/>
       </w:pPr>
-      <w:bookmarkStart w:id="8" w:name="_Toc412205405"/>
-      <w:bookmarkStart w:id="9" w:name="_Ref412300941"/>
-      <w:bookmarkStart w:id="10" w:name="_Ref412622367"/>
-      <w:bookmarkStart w:id="11" w:name="_Toc424631596"/>
-      <w:bookmarkStart w:id="12" w:name="_Toc437950183"/>
+      <w:bookmarkStart w:id="7" w:name="_Toc412205405"/>
+      <w:bookmarkStart w:id="8" w:name="_Ref412300941"/>
+      <w:bookmarkStart w:id="9" w:name="_Ref412622367"/>
+      <w:bookmarkStart w:id="10" w:name="_Toc424631596"/>
+      <w:bookmarkStart w:id="11" w:name="_Toc437950183"/>
       <w:r>
         <w:t>CybOX</w:t>
       </w:r>
@@ -9381,11 +9379,11 @@
       <w:r>
         <w:t xml:space="preserve"> Specification Documents</w:t>
       </w:r>
+      <w:bookmarkEnd w:id="7"/>
       <w:bookmarkEnd w:id="8"/>
       <w:bookmarkEnd w:id="9"/>
       <w:bookmarkEnd w:id="10"/>
       <w:bookmarkEnd w:id="11"/>
-      <w:bookmarkEnd w:id="12"/>
     </w:p>
     <w:p>
       <w:pPr>
@@ -9496,15 +9494,15 @@
         <w:spacing w:before="360" w:after="60"/>
         <w:ind w:left="540" w:hanging="540"/>
       </w:pPr>
-      <w:bookmarkStart w:id="13" w:name="_Ref394437867"/>
-      <w:bookmarkStart w:id="14" w:name="_Toc426119868"/>
-      <w:bookmarkStart w:id="15" w:name="_Toc437950184"/>
+      <w:bookmarkStart w:id="12" w:name="_Ref394437867"/>
+      <w:bookmarkStart w:id="13" w:name="_Toc426119868"/>
+      <w:bookmarkStart w:id="14" w:name="_Toc437950184"/>
       <w:r>
         <w:t>Document Conventions</w:t>
       </w:r>
+      <w:bookmarkEnd w:id="12"/>
       <w:bookmarkEnd w:id="13"/>
       <w:bookmarkEnd w:id="14"/>
-      <w:bookmarkEnd w:id="15"/>
     </w:p>
     <w:p>
       <w:r>
@@ -9519,17 +9517,17 @@
         </w:tabs>
         <w:spacing w:before="360" w:after="60"/>
       </w:pPr>
-      <w:bookmarkStart w:id="16" w:name="_Toc389570603"/>
-      <w:bookmarkStart w:id="17" w:name="_Toc389581073"/>
-      <w:bookmarkStart w:id="18" w:name="_Toc426119870"/>
-      <w:bookmarkStart w:id="19" w:name="_Toc437950185"/>
+      <w:bookmarkStart w:id="15" w:name="_Toc389570603"/>
+      <w:bookmarkStart w:id="16" w:name="_Toc389581073"/>
+      <w:bookmarkStart w:id="17" w:name="_Toc426119870"/>
+      <w:bookmarkStart w:id="18" w:name="_Toc437950185"/>
       <w:r>
         <w:t>Fonts</w:t>
       </w:r>
+      <w:bookmarkEnd w:id="15"/>
       <w:bookmarkEnd w:id="16"/>
       <w:bookmarkEnd w:id="17"/>
       <w:bookmarkEnd w:id="18"/>
-      <w:bookmarkEnd w:id="19"/>
     </w:p>
     <w:p>
       <w:pPr>
@@ -9913,22 +9911,22 @@
       <w:pPr>
         <w:pStyle w:val="Heading3"/>
       </w:pPr>
-      <w:bookmarkStart w:id="20" w:name="_Ref394486021"/>
-      <w:bookmarkStart w:id="21" w:name="_Toc426119871"/>
-      <w:bookmarkStart w:id="22" w:name="_Toc437950186"/>
+      <w:bookmarkStart w:id="19" w:name="_Ref394486021"/>
+      <w:bookmarkStart w:id="20" w:name="_Toc426119871"/>
+      <w:bookmarkStart w:id="21" w:name="_Toc437950186"/>
       <w:r>
         <w:t>UML Package References</w:t>
       </w:r>
+      <w:bookmarkEnd w:id="19"/>
       <w:bookmarkEnd w:id="20"/>
       <w:bookmarkEnd w:id="21"/>
-      <w:bookmarkEnd w:id="22"/>
     </w:p>
     <w:p>
       <w:pPr>
         <w:spacing w:before="80" w:after="240"/>
       </w:pPr>
-      <w:bookmarkStart w:id="23" w:name="_Toc389570605"/>
-      <w:bookmarkStart w:id="24" w:name="_Toc389581075"/>
+      <w:bookmarkStart w:id="22" w:name="_Toc389570605"/>
+      <w:bookmarkStart w:id="23" w:name="_Toc389581075"/>
       <w:r>
         <w:t xml:space="preserve">Each CybOX data model is captured in a different UML package (e.g., Core package) where the packages together compose the full CybOX UML model.  To refer to a particular class of a specific package, we use the format </w:t>
       </w:r>
@@ -10041,76 +10039,76 @@
       <w:pPr>
         <w:pStyle w:val="Heading3"/>
       </w:pPr>
-      <w:bookmarkStart w:id="25" w:name="_Toc426119872"/>
-      <w:bookmarkStart w:id="26" w:name="_Toc437950187"/>
+      <w:bookmarkStart w:id="24" w:name="_Toc426119872"/>
+      <w:bookmarkStart w:id="25" w:name="_Toc437950187"/>
       <w:r>
         <w:t>UML Diagrams</w:t>
       </w:r>
+      <w:bookmarkEnd w:id="22"/>
       <w:bookmarkEnd w:id="23"/>
       <w:bookmarkEnd w:id="24"/>
       <w:bookmarkEnd w:id="25"/>
+    </w:p>
+    <w:p>
+      <w:pPr>
+        <w:spacing w:before="80" w:after="240"/>
+      </w:pPr>
+      <w:bookmarkStart w:id="26" w:name="_Toc398719452"/>
+      <w:bookmarkStart w:id="27" w:name="_Toc389570606"/>
+      <w:bookmarkStart w:id="28" w:name="_Toc389581076"/>
+      <w:bookmarkStart w:id="29" w:name="_Ref394436861"/>
+      <w:r>
+        <w:t xml:space="preserve">This specification makes use of UML diagrams to visually depict relationships between CybOX Language constructs. Note that the diagrams have been extracted directly from the full UML model for CybOX; they have not been constructed purely for inclusion in the specification documents.  Typically, diagrams are included for the primary class of a data model, and for any other class where the visualization of its relationships between other classes would be useful.  This implies that there will be very few diagrams for classes whose only properties are either a data type or a class from the CybOX Common data model.  </w:t>
+      </w:r>
+      <w:r>
+        <w:t>Other diagrams that are included correspond to classes that specialize a superclass and abstract or generalized classes that are extended by one or more subclasses</w:t>
+      </w:r>
+      <w:r>
+        <w:t>.</w:t>
+      </w:r>
+    </w:p>
+    <w:p>
+      <w:pPr>
+        <w:spacing w:before="80" w:after="240"/>
+      </w:pPr>
+      <w:r>
+        <w:t>In UML diagrams, classes are often presented with their attributes elided, to avoid clutter.  The fully described class can usually be found in a related diagram.  A class presented with an empty section at the bottom of the icon indicates that there are no attributes other than those that are visualized using associations.</w:t>
+      </w:r>
+    </w:p>
+    <w:p>
+      <w:pPr>
+        <w:pStyle w:val="Heading4"/>
+      </w:pPr>
+      <w:bookmarkStart w:id="30" w:name="_Toc426119873"/>
+      <w:bookmarkStart w:id="31" w:name="_Toc437950188"/>
+      <w:r>
+        <w:t>Class Properties</w:t>
+      </w:r>
       <w:bookmarkEnd w:id="26"/>
+      <w:bookmarkEnd w:id="30"/>
+      <w:bookmarkEnd w:id="31"/>
     </w:p>
     <w:p>
       <w:pPr>
         <w:spacing w:before="80" w:after="240"/>
       </w:pPr>
-      <w:bookmarkStart w:id="27" w:name="_Toc398719452"/>
-      <w:bookmarkStart w:id="28" w:name="_Toc389570606"/>
-      <w:bookmarkStart w:id="29" w:name="_Toc389581076"/>
-      <w:bookmarkStart w:id="30" w:name="_Ref394436861"/>
-      <w:r>
-        <w:t xml:space="preserve">This specification makes use of UML diagrams to visually depict relationships between CybOX Language constructs. Note that the diagrams have been extracted directly from the full UML model for CybOX; they have not been constructed purely for inclusion in the specification documents.  Typically, diagrams are included for the primary class of a data model, and for any other class where the visualization of its relationships between other classes would be useful.  This implies that there will be very few diagrams for classes whose only properties are either a data type or a class from the CybOX Common data model.  </w:t>
-      </w:r>
-      <w:r>
-        <w:t>Other diagrams that are included correspond to classes that specialize a superclass and abstract or generalized classes that are extended by one or more subclasses</w:t>
-      </w:r>
-      <w:r>
-        <w:t>.</w:t>
-      </w:r>
-    </w:p>
-    <w:p>
-      <w:pPr>
-        <w:spacing w:before="80" w:after="240"/>
-      </w:pPr>
-      <w:r>
-        <w:t>In UML diagrams, classes are often presented with their attributes elided, to avoid clutter.  The fully described class can usually be found in a related diagram.  A class presented with an empty section at the bottom of the icon indicates that there are no attributes other than those that are visualized using associations.</w:t>
+      <w:r>
+        <w:t xml:space="preserve">Generally, a class property can be shown in a UML diagram as either an attribute or an association (i.e., the distinction between attributes and associations is somewhat subjective).  In order to make the size of UML diagrams in the specifications manageable, we have chosen to capture most properties as attributes and to capture only higher level properties as associations, especially in the main top-level component diagrams.  In particular, we will always capture properties of UML data types as attributes.    </w:t>
       </w:r>
     </w:p>
     <w:p>
       <w:pPr>
         <w:pStyle w:val="Heading4"/>
       </w:pPr>
-      <w:bookmarkStart w:id="31" w:name="_Toc426119873"/>
-      <w:bookmarkStart w:id="32" w:name="_Toc437950188"/>
-      <w:r>
-        <w:t>Class Properties</w:t>
-      </w:r>
-      <w:bookmarkEnd w:id="27"/>
-      <w:bookmarkEnd w:id="31"/>
+      <w:bookmarkStart w:id="32" w:name="_Toc398719453"/>
+      <w:bookmarkStart w:id="33" w:name="_Toc426119874"/>
+      <w:bookmarkStart w:id="34" w:name="_Toc437950189"/>
+      <w:r>
+        <w:t>Diagram Icons and Arrow Types</w:t>
+      </w:r>
       <w:bookmarkEnd w:id="32"/>
-    </w:p>
-    <w:p>
-      <w:pPr>
-        <w:spacing w:before="80" w:after="240"/>
-      </w:pPr>
-      <w:r>
-        <w:t xml:space="preserve">Generally, a class property can be shown in a UML diagram as either an attribute or an association (i.e., the distinction between attributes and associations is somewhat subjective).  In order to make the size of UML diagrams in the specifications manageable, we have chosen to capture most properties as attributes and to capture only higher level properties as associations, especially in the main top-level component diagrams.  In particular, we will always capture properties of UML data types as attributes.    </w:t>
-      </w:r>
-    </w:p>
-    <w:p>
-      <w:pPr>
-        <w:pStyle w:val="Heading4"/>
-      </w:pPr>
-      <w:bookmarkStart w:id="33" w:name="_Toc398719453"/>
-      <w:bookmarkStart w:id="34" w:name="_Toc426119874"/>
-      <w:bookmarkStart w:id="35" w:name="_Toc437950189"/>
-      <w:r>
-        <w:t>Diagram Icons and Arrow Types</w:t>
-      </w:r>
       <w:bookmarkEnd w:id="33"/>
       <w:bookmarkEnd w:id="34"/>
-      <w:bookmarkEnd w:id="35"/>
     </w:p>
     <w:p>
       <w:pPr>
@@ -10204,58 +10202,32 @@
         <w:spacing w:after="120"/>
         <w:jc w:val="center"/>
       </w:pPr>
-      <w:bookmarkStart w:id="36" w:name="_Ref397637630"/>
-      <w:bookmarkStart w:id="37" w:name="_Toc426119876"/>
+      <w:bookmarkStart w:id="35" w:name="_Ref397637630"/>
+      <w:bookmarkStart w:id="36" w:name="_Toc426119876"/>
       <w:r>
         <w:lastRenderedPageBreak/>
         <w:t xml:space="preserve">Table </w:t>
       </w:r>
-      <w:r>
-        <w:fldChar w:fldCharType="begin"/>
-      </w:r>
-      <w:r>
-        <w:instrText xml:space="preserve"> STYLEREF 1 \s </w:instrText>
-      </w:r>
-      <w:r>
-        <w:fldChar w:fldCharType="separate"/>
-      </w:r>
-      <w:r>
-        <w:rPr>
-          <w:noProof/>
-        </w:rPr>
-        <w:t>1</w:t>
-      </w:r>
-      <w:r>
-        <w:rPr>
-          <w:noProof/>
-        </w:rPr>
-        <w:fldChar w:fldCharType="end"/>
-      </w:r>
+      <w:fldSimple w:instr=" STYLEREF 1 \s ">
+        <w:r>
+          <w:rPr>
+            <w:noProof/>
+          </w:rPr>
+          <w:t>1</w:t>
+        </w:r>
+      </w:fldSimple>
       <w:r>
         <w:noBreakHyphen/>
       </w:r>
-      <w:r>
-        <w:fldChar w:fldCharType="begin"/>
-      </w:r>
-      <w:r>
-        <w:instrText xml:space="preserve"> SEQ Table \* ARABIC \s 1 </w:instrText>
-      </w:r>
-      <w:r>
-        <w:fldChar w:fldCharType="separate"/>
-      </w:r>
-      <w:r>
-        <w:rPr>
-          <w:noProof/>
-        </w:rPr>
-        <w:t>1</w:t>
-      </w:r>
-      <w:r>
-        <w:rPr>
-          <w:noProof/>
-        </w:rPr>
-        <w:fldChar w:fldCharType="end"/>
-      </w:r>
-      <w:bookmarkEnd w:id="36"/>
+      <w:fldSimple w:instr=" SEQ Table \* ARABIC \s 1 ">
+        <w:r>
+          <w:rPr>
+            <w:noProof/>
+          </w:rPr>
+          <w:t>1</w:t>
+        </w:r>
+      </w:fldSimple>
+      <w:bookmarkEnd w:id="35"/>
       <w:r>
         <w:t xml:space="preserve">.  </w:t>
       </w:r>
@@ -10499,10 +10471,10 @@
                   <v:path o:extrusionok="f" gradientshapeok="t" o:connecttype="rect"/>
                   <o:lock v:ext="edit" aspectratio="t"/>
                 </v:shapetype>
-                <v:shape id="_x0000_i1025" type="#_x0000_t75" style="width:24pt;height:21pt" o:ole="">
+                <v:shape id="_x0000_i1025" type="#_x0000_t75" style="width:24.25pt;height:20.65pt" o:ole="">
                   <v:imagedata r:id="rId26" o:title=""/>
                 </v:shape>
-                <o:OLEObject Type="Embed" ProgID="PBrush" ShapeID="_x0000_i1025" DrawAspect="Content" ObjectID="_1511862024" r:id="rId27"/>
+                <o:OLEObject Type="Embed" ProgID="PBrush" ShapeID="_x0000_i1025" DrawAspect="Content" ObjectID="_1512200415" r:id="rId27"/>
               </w:object>
             </w:r>
           </w:p>
@@ -10655,10 +10627,10 @@
             </w:pPr>
             <w:r>
               <w:object w:dxaOrig="270" w:dyaOrig="195" w14:anchorId="5C2D27E0">
-                <v:shape id="_x0000_i1026" type="#_x0000_t75" style="width:14pt;height:14pt" o:ole="">
+                <v:shape id="_x0000_i1026" type="#_x0000_t75" style="width:14.25pt;height:14.25pt" o:ole="">
                   <v:imagedata r:id="rId29" o:title=""/>
                 </v:shape>
-                <o:OLEObject Type="Embed" ProgID="PBrush" ShapeID="_x0000_i1026" DrawAspect="Content" ObjectID="_1511862025" r:id="rId30"/>
+                <o:OLEObject Type="Embed" ProgID="PBrush" ShapeID="_x0000_i1026" DrawAspect="Content" ObjectID="_1512200416" r:id="rId30"/>
               </w:object>
             </w:r>
           </w:p>
@@ -10715,10 +10687,10 @@
             </w:pPr>
             <w:r>
               <w:object w:dxaOrig="210" w:dyaOrig="150" w14:anchorId="4B5F91CB">
-                <v:shape id="_x0000_i1027" type="#_x0000_t75" style="width:14pt;height:14pt" o:ole="">
+                <v:shape id="_x0000_i1027" type="#_x0000_t75" style="width:14.25pt;height:14.25pt" o:ole="">
                   <v:imagedata r:id="rId31" o:title=""/>
                 </v:shape>
-                <o:OLEObject Type="Embed" ProgID="PBrush" ShapeID="_x0000_i1027" DrawAspect="Content" ObjectID="_1511862026" r:id="rId32"/>
+                <o:OLEObject Type="Embed" ProgID="PBrush" ShapeID="_x0000_i1027" DrawAspect="Content" ObjectID="_1512200417" r:id="rId32"/>
               </w:object>
             </w:r>
           </w:p>
@@ -10901,10 +10873,10 @@
                 <w:color w:val="000000" w:themeColor="text1"/>
               </w:rPr>
               <w:object w:dxaOrig="1140" w:dyaOrig="780" w14:anchorId="2C68F549">
-                <v:shape id="_x0000_i1028" type="#_x0000_t75" style="width:58pt;height:35pt" o:ole="">
+                <v:shape id="_x0000_i1028" type="#_x0000_t75" style="width:57.75pt;height:34.95pt" o:ole="">
                   <v:imagedata r:id="rId33" o:title=""/>
                 </v:shape>
-                <o:OLEObject Type="Embed" ProgID="PBrush" ShapeID="_x0000_i1028" DrawAspect="Content" ObjectID="_1511862027" r:id="rId34"/>
+                <o:OLEObject Type="Embed" ProgID="PBrush" ShapeID="_x0000_i1028" DrawAspect="Content" ObjectID="_1512200418" r:id="rId34"/>
               </w:object>
             </w:r>
           </w:p>
@@ -10940,15 +10912,15 @@
       <w:pPr>
         <w:pStyle w:val="Heading3"/>
       </w:pPr>
-      <w:bookmarkStart w:id="38" w:name="_Toc437950190"/>
+      <w:bookmarkStart w:id="37" w:name="_Toc437950190"/>
       <w:r>
         <w:t>Property Table Notation</w:t>
       </w:r>
+      <w:bookmarkEnd w:id="27"/>
       <w:bookmarkEnd w:id="28"/>
       <w:bookmarkEnd w:id="29"/>
-      <w:bookmarkEnd w:id="30"/>
+      <w:bookmarkEnd w:id="36"/>
       <w:bookmarkEnd w:id="37"/>
-      <w:bookmarkEnd w:id="38"/>
     </w:p>
     <w:p>
       <w:pPr>
@@ -11114,15 +11086,15 @@
       <w:pPr>
         <w:pStyle w:val="Heading3"/>
       </w:pPr>
-      <w:bookmarkStart w:id="39" w:name="_Toc412205415"/>
-      <w:bookmarkStart w:id="40" w:name="_Toc426119877"/>
-      <w:bookmarkStart w:id="41" w:name="_Toc437950191"/>
+      <w:bookmarkStart w:id="38" w:name="_Toc412205415"/>
+      <w:bookmarkStart w:id="39" w:name="_Toc426119877"/>
+      <w:bookmarkStart w:id="40" w:name="_Toc437950191"/>
       <w:r>
         <w:t>Property and Class Descriptions</w:t>
       </w:r>
+      <w:bookmarkEnd w:id="38"/>
       <w:bookmarkEnd w:id="39"/>
       <w:bookmarkEnd w:id="40"/>
-      <w:bookmarkEnd w:id="41"/>
     </w:p>
     <w:p>
       <w:pPr>
@@ -11610,15 +11582,15 @@
       <w:pPr>
         <w:pStyle w:val="Heading2"/>
       </w:pPr>
-      <w:bookmarkStart w:id="42" w:name="_Ref428537349"/>
-      <w:bookmarkStart w:id="43" w:name="_Toc427275785"/>
-      <w:bookmarkStart w:id="44" w:name="_Toc437950192"/>
+      <w:bookmarkStart w:id="41" w:name="_Ref428537349"/>
+      <w:bookmarkStart w:id="42" w:name="_Toc427275785"/>
+      <w:bookmarkStart w:id="43" w:name="_Toc437950192"/>
       <w:r>
         <w:t>Terminology</w:t>
       </w:r>
+      <w:bookmarkEnd w:id="41"/>
       <w:bookmarkEnd w:id="42"/>
       <w:bookmarkEnd w:id="43"/>
-      <w:bookmarkEnd w:id="44"/>
     </w:p>
     <w:p>
       <w:r>
@@ -11804,43 +11776,43 @@
       <w:pPr>
         <w:pStyle w:val="Heading2"/>
       </w:pPr>
-      <w:bookmarkStart w:id="45" w:name="_Ref7502892"/>
-      <w:bookmarkStart w:id="46" w:name="_Toc12011611"/>
-      <w:bookmarkStart w:id="47" w:name="_Toc85472894"/>
-      <w:bookmarkStart w:id="48" w:name="_Toc287332008"/>
-      <w:bookmarkStart w:id="49" w:name="_Toc427275786"/>
-      <w:bookmarkStart w:id="50" w:name="_Toc437950193"/>
+      <w:bookmarkStart w:id="44" w:name="_Ref7502892"/>
+      <w:bookmarkStart w:id="45" w:name="_Toc12011611"/>
+      <w:bookmarkStart w:id="46" w:name="_Toc85472894"/>
+      <w:bookmarkStart w:id="47" w:name="_Toc287332008"/>
+      <w:bookmarkStart w:id="48" w:name="_Toc427275786"/>
+      <w:bookmarkStart w:id="49" w:name="_Toc437950193"/>
       <w:r>
         <w:t>Normative</w:t>
       </w:r>
+      <w:bookmarkEnd w:id="44"/>
       <w:bookmarkEnd w:id="45"/>
+      <w:r>
+        <w:t xml:space="preserve"> References</w:t>
+      </w:r>
       <w:bookmarkEnd w:id="46"/>
-      <w:r>
-        <w:t xml:space="preserve"> References</w:t>
-      </w:r>
       <w:bookmarkEnd w:id="47"/>
       <w:bookmarkEnd w:id="48"/>
       <w:bookmarkEnd w:id="49"/>
+    </w:p>
+    <w:p>
+      <w:pPr>
+        <w:pStyle w:val="Ref"/>
+      </w:pPr>
+      <w:r>
+        <w:rPr>
+          <w:rStyle w:val="Refterm"/>
+        </w:rPr>
+        <w:t>[</w:t>
+      </w:r>
+      <w:bookmarkStart w:id="50" w:name="rfc2119"/>
+      <w:r>
+        <w:rPr>
+          <w:rStyle w:val="Refterm"/>
+        </w:rPr>
+        <w:t>RFC2119</w:t>
+      </w:r>
       <w:bookmarkEnd w:id="50"/>
-    </w:p>
-    <w:p>
-      <w:pPr>
-        <w:pStyle w:val="Ref"/>
-      </w:pPr>
-      <w:r>
-        <w:rPr>
-          <w:rStyle w:val="Refterm"/>
-        </w:rPr>
-        <w:t>[</w:t>
-      </w:r>
-      <w:bookmarkStart w:id="51" w:name="rfc2119"/>
-      <w:r>
-        <w:rPr>
-          <w:rStyle w:val="Refterm"/>
-        </w:rPr>
-        <w:t>RFC2119</w:t>
-      </w:r>
-      <w:bookmarkEnd w:id="51"/>
       <w:r>
         <w:rPr>
           <w:rStyle w:val="Refterm"/>
@@ -11873,14 +11845,14 @@
       <w:pPr>
         <w:pStyle w:val="Heading1"/>
       </w:pPr>
-      <w:bookmarkStart w:id="52" w:name="_Ref428537380"/>
-      <w:bookmarkStart w:id="53" w:name="_Toc437950194"/>
+      <w:bookmarkStart w:id="51" w:name="_Ref428537380"/>
+      <w:bookmarkStart w:id="52" w:name="_Toc437950194"/>
       <w:r>
         <w:lastRenderedPageBreak/>
         <w:t>Background Information</w:t>
       </w:r>
+      <w:bookmarkEnd w:id="51"/>
       <w:bookmarkEnd w:id="52"/>
-      <w:bookmarkEnd w:id="53"/>
     </w:p>
     <w:p>
       <w:r>
@@ -11950,13 +11922,13 @@
         <w:spacing w:before="360" w:after="60"/>
         <w:ind w:left="540" w:hanging="540"/>
       </w:pPr>
-      <w:bookmarkStart w:id="54" w:name="_Toc426119879"/>
-      <w:bookmarkStart w:id="55" w:name="_Toc437950195"/>
+      <w:bookmarkStart w:id="53" w:name="_Toc426119879"/>
+      <w:bookmarkStart w:id="54" w:name="_Toc437950195"/>
       <w:r>
         <w:t>Cyber Observables</w:t>
       </w:r>
+      <w:bookmarkEnd w:id="53"/>
       <w:bookmarkEnd w:id="54"/>
-      <w:bookmarkEnd w:id="55"/>
     </w:p>
     <w:p>
       <w:pPr>
@@ -11980,13 +11952,13 @@
         <w:spacing w:before="360" w:after="60"/>
         <w:ind w:left="540" w:hanging="540"/>
       </w:pPr>
-      <w:bookmarkStart w:id="56" w:name="_Toc437950196"/>
-      <w:bookmarkStart w:id="57" w:name="_Toc287332011"/>
-      <w:bookmarkStart w:id="58" w:name="_Toc409437263"/>
+      <w:bookmarkStart w:id="55" w:name="_Toc437950196"/>
+      <w:bookmarkStart w:id="56" w:name="_Toc287332011"/>
+      <w:bookmarkStart w:id="57" w:name="_Toc409437263"/>
       <w:r>
         <w:t>Objects</w:t>
       </w:r>
-      <w:bookmarkEnd w:id="56"/>
+      <w:bookmarkEnd w:id="55"/>
     </w:p>
     <w:p>
       <w:r>
@@ -12007,28 +11979,28 @@
       <w:pPr>
         <w:pStyle w:val="Heading1"/>
       </w:pPr>
-      <w:bookmarkStart w:id="59" w:name="_Ref435627196"/>
-      <w:bookmarkStart w:id="60" w:name="_Ref435627569"/>
-      <w:bookmarkStart w:id="61" w:name="_Ref435627713"/>
-      <w:bookmarkStart w:id="62" w:name="_Toc437950197"/>
+      <w:bookmarkStart w:id="58" w:name="_Ref435627196"/>
+      <w:bookmarkStart w:id="59" w:name="_Ref435627569"/>
+      <w:bookmarkStart w:id="60" w:name="_Ref435627713"/>
+      <w:bookmarkStart w:id="61" w:name="_Toc437950197"/>
       <w:r>
         <w:lastRenderedPageBreak/>
         <w:t>Data Model</w:t>
       </w:r>
+      <w:bookmarkEnd w:id="58"/>
       <w:bookmarkEnd w:id="59"/>
       <w:bookmarkEnd w:id="60"/>
       <w:bookmarkEnd w:id="61"/>
+    </w:p>
+    <w:p>
+      <w:pPr>
+        <w:pStyle w:val="Heading2"/>
+      </w:pPr>
+      <w:bookmarkStart w:id="62" w:name="_Toc437950198"/>
+      <w:r>
+        <w:t>FileObjectType Class</w:t>
+      </w:r>
       <w:bookmarkEnd w:id="62"/>
-    </w:p>
-    <w:p>
-      <w:pPr>
-        <w:pStyle w:val="Heading2"/>
-      </w:pPr>
-      <w:bookmarkStart w:id="63" w:name="_Toc437950198"/>
-      <w:r>
-        <w:t>FileObjectType Class</w:t>
-      </w:r>
-      <w:bookmarkEnd w:id="63"/>
     </w:p>
     <w:p>
       <w:pPr>
@@ -12216,57 +12188,31 @@
         <w:spacing w:after="240"/>
         <w:jc w:val="center"/>
       </w:pPr>
-      <w:bookmarkStart w:id="64" w:name="_Ref395023936"/>
+      <w:bookmarkStart w:id="63" w:name="_Ref395023936"/>
       <w:r>
         <w:lastRenderedPageBreak/>
         <w:t xml:space="preserve">Figure </w:t>
       </w:r>
-      <w:r>
-        <w:fldChar w:fldCharType="begin"/>
-      </w:r>
-      <w:r>
-        <w:instrText xml:space="preserve"> STYLEREF 1 \s </w:instrText>
-      </w:r>
-      <w:r>
-        <w:fldChar w:fldCharType="separate"/>
-      </w:r>
-      <w:r>
-        <w:rPr>
-          <w:noProof/>
-        </w:rPr>
-        <w:t>3</w:t>
-      </w:r>
-      <w:r>
-        <w:rPr>
-          <w:noProof/>
-        </w:rPr>
-        <w:fldChar w:fldCharType="end"/>
-      </w:r>
+      <w:fldSimple w:instr=" STYLEREF 1 \s ">
+        <w:r>
+          <w:rPr>
+            <w:noProof/>
+          </w:rPr>
+          <w:t>3</w:t>
+        </w:r>
+      </w:fldSimple>
       <w:r>
         <w:noBreakHyphen/>
       </w:r>
-      <w:r>
-        <w:fldChar w:fldCharType="begin"/>
-      </w:r>
-      <w:r>
-        <w:instrText xml:space="preserve"> SEQ Figure \* ARABIC \s 1 </w:instrText>
-      </w:r>
-      <w:r>
-        <w:fldChar w:fldCharType="separate"/>
-      </w:r>
-      <w:r>
-        <w:rPr>
-          <w:noProof/>
-        </w:rPr>
-        <w:t>1</w:t>
-      </w:r>
-      <w:r>
-        <w:rPr>
-          <w:noProof/>
-        </w:rPr>
-        <w:fldChar w:fldCharType="end"/>
-      </w:r>
-      <w:bookmarkEnd w:id="64"/>
+      <w:fldSimple w:instr=" SEQ Figure \* ARABIC \s 1 ">
+        <w:r>
+          <w:rPr>
+            <w:noProof/>
+          </w:rPr>
+          <w:t>1</w:t>
+        </w:r>
+      </w:fldSimple>
+      <w:bookmarkEnd w:id="63"/>
       <w:r>
         <w:t xml:space="preserve">. UML diagram of the </w:t>
       </w:r>
@@ -12386,56 +12332,30 @@
         <w:pStyle w:val="tablecaption"/>
         <w:jc w:val="center"/>
       </w:pPr>
-      <w:bookmarkStart w:id="65" w:name="_Ref435631641"/>
+      <w:bookmarkStart w:id="64" w:name="_Ref435631641"/>
       <w:r>
         <w:t xml:space="preserve">Table </w:t>
       </w:r>
-      <w:r>
-        <w:fldChar w:fldCharType="begin"/>
-      </w:r>
-      <w:r>
-        <w:instrText xml:space="preserve"> STYLEREF 1 \s </w:instrText>
-      </w:r>
-      <w:r>
-        <w:fldChar w:fldCharType="separate"/>
-      </w:r>
-      <w:r>
-        <w:rPr>
-          <w:noProof/>
-        </w:rPr>
-        <w:t>3</w:t>
-      </w:r>
-      <w:r>
-        <w:rPr>
-          <w:noProof/>
-        </w:rPr>
-        <w:fldChar w:fldCharType="end"/>
-      </w:r>
+      <w:fldSimple w:instr=" STYLEREF 1 \s ">
+        <w:r>
+          <w:rPr>
+            <w:noProof/>
+          </w:rPr>
+          <w:t>3</w:t>
+        </w:r>
+      </w:fldSimple>
       <w:r>
         <w:noBreakHyphen/>
       </w:r>
-      <w:r>
-        <w:fldChar w:fldCharType="begin"/>
-      </w:r>
-      <w:r>
-        <w:instrText xml:space="preserve"> SEQ Table \* ARABIC \s 1 </w:instrText>
-      </w:r>
-      <w:r>
-        <w:fldChar w:fldCharType="separate"/>
-      </w:r>
-      <w:r>
-        <w:rPr>
-          <w:noProof/>
-        </w:rPr>
-        <w:t>1</w:t>
-      </w:r>
-      <w:r>
-        <w:rPr>
-          <w:noProof/>
-        </w:rPr>
-        <w:fldChar w:fldCharType="end"/>
-      </w:r>
-      <w:bookmarkEnd w:id="65"/>
+      <w:fldSimple w:instr=" SEQ Table \* ARABIC \s 1 ">
+        <w:r>
+          <w:rPr>
+            <w:noProof/>
+          </w:rPr>
+          <w:t>1</w:t>
+        </w:r>
+      </w:fldSimple>
+      <w:bookmarkEnd w:id="64"/>
       <w:r>
         <w:t xml:space="preserve">. </w:t>
       </w:r>
@@ -15716,11 +15636,11 @@
       <w:pPr>
         <w:pStyle w:val="Heading2"/>
       </w:pPr>
-      <w:bookmarkStart w:id="66" w:name="_Toc437950199"/>
+      <w:bookmarkStart w:id="65" w:name="_Toc437950199"/>
       <w:r>
         <w:t>FilePathType Class</w:t>
       </w:r>
-      <w:bookmarkEnd w:id="66"/>
+      <w:bookmarkEnd w:id="65"/>
     </w:p>
     <w:p>
       <w:pPr>
@@ -15852,56 +15772,30 @@
         <w:pStyle w:val="tablecaption"/>
         <w:jc w:val="center"/>
       </w:pPr>
-      <w:bookmarkStart w:id="67" w:name="_Ref435634564"/>
+      <w:bookmarkStart w:id="66" w:name="_Ref435634564"/>
       <w:r>
         <w:t xml:space="preserve">Table </w:t>
       </w:r>
-      <w:r>
-        <w:fldChar w:fldCharType="begin"/>
-      </w:r>
-      <w:r>
-        <w:instrText xml:space="preserve"> STYLEREF 1 \s </w:instrText>
-      </w:r>
-      <w:r>
-        <w:fldChar w:fldCharType="separate"/>
-      </w:r>
-      <w:r>
-        <w:rPr>
-          <w:noProof/>
-        </w:rPr>
-        <w:t>3</w:t>
-      </w:r>
-      <w:r>
-        <w:rPr>
-          <w:noProof/>
-        </w:rPr>
-        <w:fldChar w:fldCharType="end"/>
-      </w:r>
+      <w:fldSimple w:instr=" STYLEREF 1 \s ">
+        <w:r>
+          <w:rPr>
+            <w:noProof/>
+          </w:rPr>
+          <w:t>3</w:t>
+        </w:r>
+      </w:fldSimple>
       <w:r>
         <w:noBreakHyphen/>
       </w:r>
-      <w:r>
-        <w:fldChar w:fldCharType="begin"/>
-      </w:r>
-      <w:r>
-        <w:instrText xml:space="preserve"> SEQ Table \* ARABIC \s 1 </w:instrText>
-      </w:r>
-      <w:r>
-        <w:fldChar w:fldCharType="separate"/>
-      </w:r>
-      <w:r>
-        <w:rPr>
-          <w:noProof/>
-        </w:rPr>
-        <w:t>2</w:t>
-      </w:r>
-      <w:r>
-        <w:rPr>
-          <w:noProof/>
-        </w:rPr>
-        <w:fldChar w:fldCharType="end"/>
-      </w:r>
-      <w:bookmarkEnd w:id="67"/>
+      <w:fldSimple w:instr=" SEQ Table \* ARABIC \s 1 ">
+        <w:r>
+          <w:rPr>
+            <w:noProof/>
+          </w:rPr>
+          <w:t>2</w:t>
+        </w:r>
+      </w:fldSimple>
+      <w:bookmarkEnd w:id="66"/>
       <w:r>
         <w:t xml:space="preserve">. </w:t>
       </w:r>
@@ -16154,11 +16048,11 @@
       <w:pPr>
         <w:pStyle w:val="Heading2"/>
       </w:pPr>
-      <w:bookmarkStart w:id="68" w:name="_Toc437950200"/>
+      <w:bookmarkStart w:id="67" w:name="_Toc437950200"/>
       <w:r>
         <w:t>FileAttributeType Class</w:t>
       </w:r>
-      <w:bookmarkEnd w:id="68"/>
+      <w:bookmarkEnd w:id="67"/>
     </w:p>
     <w:p>
       <w:pPr>
@@ -16178,28 +16072,25 @@
         <w:t xml:space="preserve"> class specifies attribute(s) of a f</w:t>
       </w:r>
       <w:r>
-        <w:t>ile. Since this Object propert</w:t>
-      </w:r>
-      <w:r>
-        <w:t>ies</w:t>
-      </w:r>
-      <w:r>
-        <w:t xml:space="preserve"> are</w:t>
-      </w:r>
-      <w:r>
-        <w:t xml:space="preserve"> platform-specific, it is defined here as an abstract type.</w:t>
+        <w:t xml:space="preserve">ile. Since </w:t>
+      </w:r>
+      <w:r>
+        <w:t>this is a platform-specific Object property</w:t>
+      </w:r>
+      <w:r>
+        <w:t>, it is defined here as an abstract type.</w:t>
       </w:r>
     </w:p>
     <w:p>
       <w:pPr>
         <w:pStyle w:val="Heading2"/>
       </w:pPr>
-      <w:bookmarkStart w:id="69" w:name="_Toc437950201"/>
+      <w:bookmarkStart w:id="68" w:name="_Toc437950201"/>
       <w:r>
         <w:lastRenderedPageBreak/>
         <w:t>FilePermissionsType Class</w:t>
       </w:r>
-      <w:bookmarkEnd w:id="69"/>
+      <w:bookmarkEnd w:id="68"/>
     </w:p>
     <w:p>
       <w:pPr>
@@ -16223,11 +16114,11 @@
       <w:pPr>
         <w:pStyle w:val="Heading2"/>
       </w:pPr>
-      <w:bookmarkStart w:id="70" w:name="_Toc437950202"/>
+      <w:bookmarkStart w:id="69" w:name="_Toc437950202"/>
       <w:r>
         <w:t>PackerListType Class</w:t>
       </w:r>
-      <w:bookmarkEnd w:id="70"/>
+      <w:bookmarkEnd w:id="69"/>
     </w:p>
     <w:p>
       <w:pPr>
@@ -16344,56 +16235,30 @@
         <w:pStyle w:val="tablecaption"/>
         <w:jc w:val="center"/>
       </w:pPr>
-      <w:bookmarkStart w:id="71" w:name="_Ref435634759"/>
+      <w:bookmarkStart w:id="70" w:name="_Ref435634759"/>
       <w:r>
         <w:t xml:space="preserve">Table </w:t>
       </w:r>
-      <w:r>
-        <w:fldChar w:fldCharType="begin"/>
-      </w:r>
-      <w:r>
-        <w:instrText xml:space="preserve"> STYLEREF 1 \s </w:instrText>
-      </w:r>
-      <w:r>
-        <w:fldChar w:fldCharType="separate"/>
-      </w:r>
-      <w:r>
-        <w:rPr>
-          <w:noProof/>
-        </w:rPr>
-        <w:t>3</w:t>
-      </w:r>
-      <w:r>
-        <w:rPr>
-          <w:noProof/>
-        </w:rPr>
-        <w:fldChar w:fldCharType="end"/>
-      </w:r>
+      <w:fldSimple w:instr=" STYLEREF 1 \s ">
+        <w:r>
+          <w:rPr>
+            <w:noProof/>
+          </w:rPr>
+          <w:t>3</w:t>
+        </w:r>
+      </w:fldSimple>
       <w:r>
         <w:noBreakHyphen/>
       </w:r>
-      <w:r>
-        <w:fldChar w:fldCharType="begin"/>
-      </w:r>
-      <w:r>
-        <w:instrText xml:space="preserve"> SEQ Table \* ARABIC \s 1 </w:instrText>
-      </w:r>
-      <w:r>
-        <w:fldChar w:fldCharType="separate"/>
-      </w:r>
-      <w:r>
-        <w:rPr>
-          <w:noProof/>
-        </w:rPr>
-        <w:t>3</w:t>
-      </w:r>
-      <w:r>
-        <w:rPr>
-          <w:noProof/>
-        </w:rPr>
-        <w:fldChar w:fldCharType="end"/>
-      </w:r>
-      <w:bookmarkEnd w:id="71"/>
+      <w:fldSimple w:instr=" SEQ Table \* ARABIC \s 1 ">
+        <w:r>
+          <w:rPr>
+            <w:noProof/>
+          </w:rPr>
+          <w:t>3</w:t>
+        </w:r>
+      </w:fldSimple>
+      <w:bookmarkEnd w:id="70"/>
       <w:r>
         <w:t xml:space="preserve">. </w:t>
       </w:r>
@@ -16637,11 +16502,11 @@
       <w:pPr>
         <w:pStyle w:val="Heading2"/>
       </w:pPr>
-      <w:bookmarkStart w:id="72" w:name="_Toc437950203"/>
+      <w:bookmarkStart w:id="71" w:name="_Toc437950203"/>
       <w:r>
         <w:t>PackerType Class</w:t>
       </w:r>
-      <w:bookmarkEnd w:id="72"/>
+      <w:bookmarkEnd w:id="71"/>
     </w:p>
     <w:p>
       <w:pPr>
@@ -16804,56 +16669,30 @@
       <w:pPr>
         <w:pStyle w:val="Caption"/>
       </w:pPr>
-      <w:bookmarkStart w:id="73" w:name="_Ref437349086"/>
+      <w:bookmarkStart w:id="72" w:name="_Ref437349086"/>
       <w:r>
         <w:t xml:space="preserve">Figure </w:t>
       </w:r>
-      <w:r>
-        <w:fldChar w:fldCharType="begin"/>
-      </w:r>
-      <w:r>
-        <w:instrText xml:space="preserve"> STYLEREF 1 \s </w:instrText>
-      </w:r>
-      <w:r>
-        <w:fldChar w:fldCharType="separate"/>
-      </w:r>
-      <w:r>
-        <w:rPr>
-          <w:noProof/>
-        </w:rPr>
-        <w:t>3</w:t>
-      </w:r>
-      <w:r>
-        <w:rPr>
-          <w:noProof/>
-        </w:rPr>
-        <w:fldChar w:fldCharType="end"/>
-      </w:r>
+      <w:fldSimple w:instr=" STYLEREF 1 \s ">
+        <w:r>
+          <w:rPr>
+            <w:noProof/>
+          </w:rPr>
+          <w:t>3</w:t>
+        </w:r>
+      </w:fldSimple>
       <w:r>
         <w:noBreakHyphen/>
       </w:r>
-      <w:r>
-        <w:fldChar w:fldCharType="begin"/>
-      </w:r>
-      <w:r>
-        <w:instrText xml:space="preserve"> SEQ Figure \* ARABIC \s 1 </w:instrText>
-      </w:r>
-      <w:r>
-        <w:fldChar w:fldCharType="separate"/>
-      </w:r>
-      <w:r>
-        <w:rPr>
-          <w:noProof/>
-        </w:rPr>
-        <w:t>2</w:t>
-      </w:r>
-      <w:r>
-        <w:rPr>
-          <w:noProof/>
-        </w:rPr>
-        <w:fldChar w:fldCharType="end"/>
-      </w:r>
-      <w:bookmarkEnd w:id="73"/>
+      <w:fldSimple w:instr=" SEQ Figure \* ARABIC \s 1 ">
+        <w:r>
+          <w:rPr>
+            <w:noProof/>
+          </w:rPr>
+          <w:t>2</w:t>
+        </w:r>
+      </w:fldSimple>
+      <w:bookmarkEnd w:id="72"/>
       <w:r>
         <w:t xml:space="preserve">. UML diagram of the </w:t>
       </w:r>
@@ -16964,56 +16803,30 @@
         <w:pStyle w:val="tablecaption"/>
         <w:jc w:val="center"/>
       </w:pPr>
-      <w:bookmarkStart w:id="74" w:name="_Ref435634899"/>
+      <w:bookmarkStart w:id="73" w:name="_Ref435634899"/>
       <w:r>
         <w:t xml:space="preserve">Table </w:t>
       </w:r>
-      <w:r>
-        <w:fldChar w:fldCharType="begin"/>
-      </w:r>
-      <w:r>
-        <w:instrText xml:space="preserve"> STYLEREF 1 \s </w:instrText>
-      </w:r>
-      <w:r>
-        <w:fldChar w:fldCharType="separate"/>
-      </w:r>
-      <w:r>
-        <w:rPr>
-          <w:noProof/>
-        </w:rPr>
-        <w:t>3</w:t>
-      </w:r>
-      <w:r>
-        <w:rPr>
-          <w:noProof/>
-        </w:rPr>
-        <w:fldChar w:fldCharType="end"/>
-      </w:r>
+      <w:fldSimple w:instr=" STYLEREF 1 \s ">
+        <w:r>
+          <w:rPr>
+            <w:noProof/>
+          </w:rPr>
+          <w:t>3</w:t>
+        </w:r>
+      </w:fldSimple>
       <w:r>
         <w:noBreakHyphen/>
       </w:r>
-      <w:r>
-        <w:fldChar w:fldCharType="begin"/>
-      </w:r>
-      <w:r>
-        <w:instrText xml:space="preserve"> SEQ Table \* ARABIC \s 1 </w:instrText>
-      </w:r>
-      <w:r>
-        <w:fldChar w:fldCharType="separate"/>
-      </w:r>
-      <w:r>
-        <w:rPr>
-          <w:noProof/>
-        </w:rPr>
-        <w:t>4</w:t>
-      </w:r>
-      <w:r>
-        <w:rPr>
-          <w:noProof/>
-        </w:rPr>
-        <w:fldChar w:fldCharType="end"/>
-      </w:r>
-      <w:bookmarkEnd w:id="74"/>
+      <w:fldSimple w:instr=" SEQ Table \* ARABIC \s 1 ">
+        <w:r>
+          <w:rPr>
+            <w:noProof/>
+          </w:rPr>
+          <w:t>4</w:t>
+        </w:r>
+      </w:fldSimple>
+      <w:bookmarkEnd w:id="73"/>
       <w:r>
         <w:t xml:space="preserve">. </w:t>
       </w:r>
@@ -17883,36 +17696,44 @@
       <w:pPr>
         <w:pStyle w:val="Heading2"/>
       </w:pPr>
-      <w:bookmarkStart w:id="75" w:name="_Toc437950204"/>
+      <w:bookmarkStart w:id="74" w:name="_Toc437950204"/>
       <w:r>
         <w:t>PackerClassType Class</w:t>
       </w:r>
+      <w:bookmarkEnd w:id="74"/>
+    </w:p>
+    <w:p>
+      <w:r>
+        <w:t xml:space="preserve">The </w:t>
+      </w:r>
+      <w:r>
+        <w:rPr>
+          <w:rFonts w:ascii="Courier New" w:hAnsi="Courier New" w:cs="Courier New"/>
+        </w:rPr>
+        <w:t>PackerCassType</w:t>
+      </w:r>
+      <w:r>
+        <w:t xml:space="preserve"> specifies the packer </w:t>
+      </w:r>
+      <w:r>
+        <w:t>class</w:t>
+      </w:r>
+      <w:r>
+        <w:t xml:space="preserve">. Its core value SHOULD be a literal from the </w:t>
+      </w:r>
+      <w:r>
+        <w:rPr>
+          <w:rFonts w:ascii="Courier New" w:hAnsi="Courier New" w:cs="Courier New"/>
+        </w:rPr>
+        <w:t>PackerClass</w:t>
+      </w:r>
+      <w:bookmarkStart w:id="75" w:name="_GoBack"/>
       <w:bookmarkEnd w:id="75"/>
-    </w:p>
-    <w:p>
-      <w:r>
-        <w:t xml:space="preserve">The </w:t>
-      </w:r>
       <w:r>
         <w:rPr>
           <w:rFonts w:ascii="Courier New" w:hAnsi="Courier New" w:cs="Courier New"/>
         </w:rPr>
-        <w:t>PackerCassType</w:t>
-      </w:r>
-      <w:r>
-        <w:t xml:space="preserve"> specifies the packer </w:t>
-      </w:r>
-      <w:r>
-        <w:t>class</w:t>
-      </w:r>
-      <w:r>
-        <w:t xml:space="preserve">. Its core value SHOULD be a literal from the </w:t>
-      </w:r>
-      <w:r>
-        <w:rPr>
-          <w:rFonts w:ascii="Courier New" w:hAnsi="Courier New" w:cs="Courier New"/>
-        </w:rPr>
-        <w:t>PackerTypeEnum</w:t>
+        <w:t>Enum</w:t>
       </w:r>
       <w:r>
         <w:t xml:space="preserve"> enumeration. It extends the </w:t>
@@ -18062,51 +17883,25 @@
       <w:r>
         <w:t xml:space="preserve">Table </w:t>
       </w:r>
-      <w:r>
-        <w:fldChar w:fldCharType="begin"/>
-      </w:r>
-      <w:r>
-        <w:instrText xml:space="preserve"> STYLEREF 1 \s </w:instrText>
-      </w:r>
-      <w:r>
-        <w:fldChar w:fldCharType="separate"/>
-      </w:r>
-      <w:r>
-        <w:rPr>
-          <w:noProof/>
-        </w:rPr>
-        <w:t>3</w:t>
-      </w:r>
-      <w:r>
-        <w:rPr>
-          <w:noProof/>
-        </w:rPr>
-        <w:fldChar w:fldCharType="end"/>
-      </w:r>
+      <w:fldSimple w:instr=" STYLEREF 1 \s ">
+        <w:r>
+          <w:rPr>
+            <w:noProof/>
+          </w:rPr>
+          <w:t>3</w:t>
+        </w:r>
+      </w:fldSimple>
       <w:r>
         <w:noBreakHyphen/>
       </w:r>
-      <w:r>
-        <w:fldChar w:fldCharType="begin"/>
-      </w:r>
-      <w:r>
-        <w:instrText xml:space="preserve"> SEQ Table \* ARABIC \s 1 </w:instrText>
-      </w:r>
-      <w:r>
-        <w:fldChar w:fldCharType="separate"/>
-      </w:r>
-      <w:r>
-        <w:rPr>
-          <w:noProof/>
-        </w:rPr>
-        <w:t>5</w:t>
-      </w:r>
-      <w:r>
-        <w:rPr>
-          <w:noProof/>
-        </w:rPr>
-        <w:fldChar w:fldCharType="end"/>
-      </w:r>
+      <w:fldSimple w:instr=" SEQ Table \* ARABIC \s 1 ">
+        <w:r>
+          <w:rPr>
+            <w:noProof/>
+          </w:rPr>
+          <w:t>5</w:t>
+        </w:r>
+      </w:fldSimple>
       <w:bookmarkEnd w:id="77"/>
       <w:r>
         <w:t xml:space="preserve">. </w:t>
@@ -18639,51 +18434,25 @@
       <w:r>
         <w:t xml:space="preserve">Table </w:t>
       </w:r>
-      <w:r>
-        <w:fldChar w:fldCharType="begin"/>
-      </w:r>
-      <w:r>
-        <w:instrText xml:space="preserve"> STYLEREF 1 \s </w:instrText>
-      </w:r>
-      <w:r>
-        <w:fldChar w:fldCharType="separate"/>
-      </w:r>
-      <w:r>
-        <w:rPr>
-          <w:noProof/>
-        </w:rPr>
-        <w:t>3</w:t>
-      </w:r>
-      <w:r>
-        <w:rPr>
-          <w:noProof/>
-        </w:rPr>
-        <w:fldChar w:fldCharType="end"/>
-      </w:r>
+      <w:fldSimple w:instr=" STYLEREF 1 \s ">
+        <w:r>
+          <w:rPr>
+            <w:noProof/>
+          </w:rPr>
+          <w:t>3</w:t>
+        </w:r>
+      </w:fldSimple>
       <w:r>
         <w:noBreakHyphen/>
       </w:r>
-      <w:r>
-        <w:fldChar w:fldCharType="begin"/>
-      </w:r>
-      <w:r>
-        <w:instrText xml:space="preserve"> SEQ Table \* ARABIC \s 1 </w:instrText>
-      </w:r>
-      <w:r>
-        <w:fldChar w:fldCharType="separate"/>
-      </w:r>
-      <w:r>
-        <w:rPr>
-          <w:noProof/>
-        </w:rPr>
-        <w:t>6</w:t>
-      </w:r>
-      <w:r>
-        <w:rPr>
-          <w:noProof/>
-        </w:rPr>
-        <w:fldChar w:fldCharType="end"/>
-      </w:r>
+      <w:fldSimple w:instr=" SEQ Table \* ARABIC \s 1 ">
+        <w:r>
+          <w:rPr>
+            <w:noProof/>
+          </w:rPr>
+          <w:t>6</w:t>
+        </w:r>
+      </w:fldSimple>
       <w:bookmarkEnd w:id="79"/>
       <w:r>
         <w:t xml:space="preserve">. </w:t>
@@ -19065,25 +18834,51 @@
       <w:r>
         <w:t xml:space="preserve">Table </w:t>
       </w:r>
-      <w:fldSimple w:instr=" STYLEREF 1 \s ">
-        <w:r>
-          <w:rPr>
-            <w:noProof/>
-          </w:rPr>
-          <w:t>3</w:t>
-        </w:r>
-      </w:fldSimple>
+      <w:r>
+        <w:fldChar w:fldCharType="begin"/>
+      </w:r>
+      <w:r>
+        <w:instrText xml:space="preserve"> STYLEREF 1 \s </w:instrText>
+      </w:r>
+      <w:r>
+        <w:fldChar w:fldCharType="separate"/>
+      </w:r>
+      <w:r>
+        <w:rPr>
+          <w:noProof/>
+        </w:rPr>
+        <w:t>3</w:t>
+      </w:r>
+      <w:r>
+        <w:rPr>
+          <w:noProof/>
+        </w:rPr>
+        <w:fldChar w:fldCharType="end"/>
+      </w:r>
       <w:r>
         <w:noBreakHyphen/>
       </w:r>
-      <w:fldSimple w:instr=" SEQ Table \* ARABIC \s 1 ">
-        <w:r>
-          <w:rPr>
-            <w:noProof/>
-          </w:rPr>
-          <w:t>7</w:t>
-        </w:r>
-      </w:fldSimple>
+      <w:r>
+        <w:fldChar w:fldCharType="begin"/>
+      </w:r>
+      <w:r>
+        <w:instrText xml:space="preserve"> SEQ Table \* ARABIC \s 1 </w:instrText>
+      </w:r>
+      <w:r>
+        <w:fldChar w:fldCharType="separate"/>
+      </w:r>
+      <w:r>
+        <w:rPr>
+          <w:noProof/>
+        </w:rPr>
+        <w:t>7</w:t>
+      </w:r>
+      <w:r>
+        <w:rPr>
+          <w:noProof/>
+        </w:rPr>
+        <w:fldChar w:fldCharType="end"/>
+      </w:r>
       <w:bookmarkEnd w:id="81"/>
       <w:r>
         <w:t xml:space="preserve">. Properties of the </w:t>
@@ -19429,6 +19224,7 @@
       </w:pPr>
       <w:bookmarkStart w:id="82" w:name="_Toc437950208"/>
       <w:r>
+        <w:lastRenderedPageBreak/>
         <w:t>SymLinksListType Class</w:t>
       </w:r>
       <w:bookmarkEnd w:id="82"/>
@@ -19558,51 +19354,25 @@
       <w:r>
         <w:t xml:space="preserve">Table </w:t>
       </w:r>
-      <w:r>
-        <w:fldChar w:fldCharType="begin"/>
-      </w:r>
-      <w:r>
-        <w:instrText xml:space="preserve"> STYLEREF 1 \s </w:instrText>
-      </w:r>
-      <w:r>
-        <w:fldChar w:fldCharType="separate"/>
-      </w:r>
-      <w:r>
-        <w:rPr>
-          <w:noProof/>
-        </w:rPr>
-        <w:t>3</w:t>
-      </w:r>
-      <w:r>
-        <w:rPr>
-          <w:noProof/>
-        </w:rPr>
-        <w:fldChar w:fldCharType="end"/>
-      </w:r>
+      <w:fldSimple w:instr=" STYLEREF 1 \s ">
+        <w:r>
+          <w:rPr>
+            <w:noProof/>
+          </w:rPr>
+          <w:t>3</w:t>
+        </w:r>
+      </w:fldSimple>
       <w:r>
         <w:noBreakHyphen/>
       </w:r>
-      <w:r>
-        <w:fldChar w:fldCharType="begin"/>
-      </w:r>
-      <w:r>
-        <w:instrText xml:space="preserve"> SEQ Table \* ARABIC \s 1 </w:instrText>
-      </w:r>
-      <w:r>
-        <w:fldChar w:fldCharType="separate"/>
-      </w:r>
-      <w:r>
-        <w:rPr>
-          <w:noProof/>
-        </w:rPr>
-        <w:t>8</w:t>
-      </w:r>
-      <w:r>
-        <w:rPr>
-          <w:noProof/>
-        </w:rPr>
-        <w:fldChar w:fldCharType="end"/>
-      </w:r>
+      <w:fldSimple w:instr=" SEQ Table \* ARABIC \s 1 ">
+        <w:r>
+          <w:rPr>
+            <w:noProof/>
+          </w:rPr>
+          <w:t>8</w:t>
+        </w:r>
+      </w:fldSimple>
       <w:bookmarkEnd w:id="83"/>
       <w:r>
         <w:t xml:space="preserve">. </w:t>
@@ -19976,51 +19746,25 @@
       <w:r>
         <w:t xml:space="preserve">Table </w:t>
       </w:r>
-      <w:r>
-        <w:fldChar w:fldCharType="begin"/>
-      </w:r>
-      <w:r>
-        <w:instrText xml:space="preserve"> STYLEREF 1 \s </w:instrText>
-      </w:r>
-      <w:r>
-        <w:fldChar w:fldCharType="separate"/>
-      </w:r>
-      <w:r>
-        <w:rPr>
-          <w:noProof/>
-        </w:rPr>
-        <w:t>3</w:t>
-      </w:r>
-      <w:r>
-        <w:rPr>
-          <w:noProof/>
-        </w:rPr>
-        <w:fldChar w:fldCharType="end"/>
-      </w:r>
+      <w:fldSimple w:instr=" STYLEREF 1 \s ">
+        <w:r>
+          <w:rPr>
+            <w:noProof/>
+          </w:rPr>
+          <w:t>3</w:t>
+        </w:r>
+      </w:fldSimple>
       <w:r>
         <w:noBreakHyphen/>
       </w:r>
-      <w:r>
-        <w:fldChar w:fldCharType="begin"/>
-      </w:r>
-      <w:r>
-        <w:instrText xml:space="preserve"> SEQ Table \* ARABIC \s 1 </w:instrText>
-      </w:r>
-      <w:r>
-        <w:fldChar w:fldCharType="separate"/>
-      </w:r>
-      <w:r>
-        <w:rPr>
-          <w:noProof/>
-        </w:rPr>
-        <w:t>9</w:t>
-      </w:r>
-      <w:r>
-        <w:rPr>
-          <w:noProof/>
-        </w:rPr>
-        <w:fldChar w:fldCharType="end"/>
-      </w:r>
+      <w:fldSimple w:instr=" SEQ Table \* ARABIC \s 1 ">
+        <w:r>
+          <w:rPr>
+            <w:noProof/>
+          </w:rPr>
+          <w:t>9</w:t>
+        </w:r>
+      </w:fldSimple>
       <w:bookmarkEnd w:id="85"/>
       <w:r>
         <w:t xml:space="preserve">. </w:t>
@@ -20418,51 +20162,25 @@
       <w:r>
         <w:t xml:space="preserve">Table </w:t>
       </w:r>
-      <w:r>
-        <w:fldChar w:fldCharType="begin"/>
-      </w:r>
-      <w:r>
-        <w:instrText xml:space="preserve"> STYLEREF 1 \s </w:instrText>
-      </w:r>
-      <w:r>
-        <w:fldChar w:fldCharType="separate"/>
-      </w:r>
-      <w:r>
-        <w:rPr>
-          <w:noProof/>
-        </w:rPr>
-        <w:t>3</w:t>
-      </w:r>
-      <w:r>
-        <w:rPr>
-          <w:noProof/>
-        </w:rPr>
-        <w:fldChar w:fldCharType="end"/>
-      </w:r>
+      <w:fldSimple w:instr=" STYLEREF 1 \s ">
+        <w:r>
+          <w:rPr>
+            <w:noProof/>
+          </w:rPr>
+          <w:t>3</w:t>
+        </w:r>
+      </w:fldSimple>
       <w:r>
         <w:noBreakHyphen/>
       </w:r>
-      <w:r>
-        <w:fldChar w:fldCharType="begin"/>
-      </w:r>
-      <w:r>
-        <w:instrText xml:space="preserve"> SEQ Table \* ARABIC \s 1 </w:instrText>
-      </w:r>
-      <w:r>
-        <w:fldChar w:fldCharType="separate"/>
-      </w:r>
-      <w:r>
-        <w:rPr>
-          <w:noProof/>
-        </w:rPr>
-        <w:t>10</w:t>
-      </w:r>
-      <w:r>
-        <w:rPr>
-          <w:noProof/>
-        </w:rPr>
-        <w:fldChar w:fldCharType="end"/>
-      </w:r>
+      <w:fldSimple w:instr=" SEQ Table \* ARABIC \s 1 ">
+        <w:r>
+          <w:rPr>
+            <w:noProof/>
+          </w:rPr>
+          <w:t>10</w:t>
+        </w:r>
+      </w:fldSimple>
       <w:bookmarkEnd w:id="87"/>
       <w:r>
         <w:t xml:space="preserve">. </w:t>
@@ -20584,6 +20302,7 @@
               <w:rPr>
                 <w:b/>
               </w:rPr>
+              <w:lastRenderedPageBreak/>
               <w:t>Archiver</w:t>
             </w:r>
           </w:p>
@@ -20954,10 +20673,11 @@
       <w:bookmarkStart w:id="88" w:name="_Ref428537416"/>
       <w:bookmarkStart w:id="89" w:name="_Toc437950211"/>
       <w:r>
+        <w:lastRenderedPageBreak/>
         <w:t>Conformance</w:t>
       </w:r>
+      <w:bookmarkEnd w:id="56"/>
       <w:bookmarkEnd w:id="57"/>
-      <w:bookmarkEnd w:id="58"/>
       <w:bookmarkEnd w:id="88"/>
       <w:bookmarkEnd w:id="89"/>
     </w:p>
@@ -21006,6 +20726,7 @@
       <w:bookmarkStart w:id="92" w:name="_Toc409437264"/>
       <w:bookmarkStart w:id="93" w:name="_Toc437950212"/>
       <w:r>
+        <w:lastRenderedPageBreak/>
         <w:t>Acknowledgments</w:t>
       </w:r>
       <w:bookmarkEnd w:id="90"/>
@@ -21365,6 +21086,7 @@
       <w:bookmarkStart w:id="96" w:name="_Toc409437269"/>
       <w:bookmarkStart w:id="97" w:name="_Toc437950213"/>
       <w:r>
+        <w:lastRenderedPageBreak/>
         <w:t>Revision History</w:t>
       </w:r>
       <w:bookmarkEnd w:id="94"/>
@@ -21527,7 +21249,7 @@
 
 <file path=word/comments.xml><?xml version="1.0" encoding="utf-8"?>
 <w:comments xmlns:wpc="http://schemas.microsoft.com/office/word/2010/wordprocessingCanvas" xmlns:mo="http://schemas.microsoft.com/office/mac/office/2008/main" xmlns:mc="http://schemas.openxmlformats.org/markup-compatibility/2006" xmlns:mv="urn:schemas-microsoft-com:mac:vml" xmlns:o="urn:schemas-microsoft-com:office:office" xmlns:r="http://schemas.openxmlformats.org/officeDocument/2006/relationships" xmlns:m="http://schemas.openxmlformats.org/officeDocument/2006/math" xmlns:v="urn:schemas-microsoft-com:vml" xmlns:wp14="http://schemas.microsoft.com/office/word/2010/wordprocessingDrawing" xmlns:wp="http://schemas.openxmlformats.org/drawingml/2006/wordprocessingDrawing" xmlns:w10="urn:schemas-microsoft-com:office:word" xmlns:w="http://schemas.openxmlformats.org/wordprocessingml/2006/main" xmlns:w14="http://schemas.microsoft.com/office/word/2010/wordml" xmlns:w15="http://schemas.microsoft.com/office/word/2012/wordml" xmlns:wpg="http://schemas.microsoft.com/office/word/2010/wordprocessingGroup" xmlns:wpi="http://schemas.microsoft.com/office/word/2010/wordprocessingInk" xmlns:wne="http://schemas.microsoft.com/office/word/2006/wordml" xmlns:wps="http://schemas.microsoft.com/office/word/2010/wordprocessingShape" mc:Ignorable="w14 w15 wp14">
-  <w:comment w:id="4" w:author="Rothenberg, David B." w:date="2015-11-18T16:21:00Z" w:initials="RDB">
+  <w:comment w:id="3" w:author="Rothenberg, David B." w:date="2015-11-18T16:21:00Z" w:initials="RDB">
     <w:p>
       <w:pPr>
         <w:pStyle w:val="CommentText"/>
@@ -21746,7 +21468,7 @@
         <w:sz w:val="16"/>
         <w:szCs w:val="16"/>
       </w:rPr>
-      <w:t>1</w:t>
+      <w:t>10</w:t>
     </w:r>
     <w:r>
       <w:rPr>
@@ -21795,7 +21517,7 @@
         <w:sz w:val="16"/>
         <w:szCs w:val="16"/>
       </w:rPr>
-      <w:t>19</w:t>
+      <w:t>24</w:t>
     </w:r>
     <w:r>
       <w:rPr>
@@ -21977,7 +21699,7 @@
         <w:sz w:val="16"/>
         <w:szCs w:val="16"/>
       </w:rPr>
-      <w:t>18</w:t>
+      <w:t>17</w:t>
     </w:r>
     <w:r>
       <w:rPr>
@@ -22026,7 +21748,7 @@
         <w:sz w:val="16"/>
         <w:szCs w:val="16"/>
       </w:rPr>
-      <w:t>18</w:t>
+      <w:t>24</w:t>
     </w:r>
     <w:r>
       <w:rPr>
@@ -24516,7 +24238,7 @@
 </file>
 
 <file path=customXml/itemProps1.xml><?xml version="1.0" encoding="utf-8"?>
-<ds:datastoreItem xmlns:ds="http://schemas.openxmlformats.org/officeDocument/2006/customXml" ds:itemID="{2F71A0DD-B864-A345-930D-6B100BC2B2F0}">
+<ds:datastoreItem xmlns:ds="http://schemas.openxmlformats.org/officeDocument/2006/customXml" ds:itemID="{3C60AF36-8F09-7C47-B577-50050000376F}">
   <ds:schemaRefs>
     <ds:schemaRef ds:uri="http://schemas.openxmlformats.org/officeDocument/2006/bibliography"/>
   </ds:schemaRefs>

</xml_diff>